<commit_message>
docs: Creeated Use Case Diagram
</commit_message>
<xml_diff>
--- a/docs/Software Requirements Specification.docx
+++ b/docs/Software Requirements Specification.docx
@@ -804,7 +804,23 @@
           <w:kern w:val="0"/>
           <w14:ligatures w14:val="none"/>
         </w:rPr>
-        <w:t>Profiles can be public or restricted.</w:t>
+        <w:t xml:space="preserve">Profiles </w:t>
+      </w:r>
+      <w:r>
+        <w:rPr>
+          <w:rFonts w:ascii="Times New Roman" w:eastAsia="Times New Roman" w:hAnsi="Times New Roman" w:cs="Times New Roman"/>
+          <w:kern w:val="0"/>
+          <w14:ligatures w14:val="none"/>
+        </w:rPr>
+        <w:t>should</w:t>
+      </w:r>
+      <w:r>
+        <w:rPr>
+          <w:rFonts w:ascii="Times New Roman" w:eastAsia="Times New Roman" w:hAnsi="Times New Roman" w:cs="Times New Roman"/>
+          <w:kern w:val="0"/>
+          <w14:ligatures w14:val="none"/>
+        </w:rPr>
+        <w:t xml:space="preserve"> be public.</w:t>
       </w:r>
     </w:p>
     <w:p>
@@ -1216,7 +1232,7 @@
           <w:kern w:val="0"/>
           <w14:ligatures w14:val="none"/>
         </w:rPr>
-        <w:t>Leaderboards (university, global, friends).</w:t>
+        <w:t>Leaderboards (global, friends).</w:t>
       </w:r>
     </w:p>
     <w:p>

</xml_diff>